<commit_message>
Upload new chapters and test document merging
</commit_message>
<xml_diff>
--- a/input/Chapter 1.docx
+++ b/input/Chapter 1.docx
@@ -1387,49 +1387,6 @@
           <w:szCs w:val="24"/>
         </w:rPr>
       </w:pPr>
-      <w:r>
-        <w:rPr>
-          <w:rFonts w:eastAsia="Merriweather"/>
-          <w:noProof/>
-          <w:sz w:val="24"/>
-          <w:szCs w:val="24"/>
-        </w:rPr>
-        <w:drawing>
-          <wp:inline distT="114300" distB="114300" distL="114300" distR="114300">
-            <wp:extent cx="4167188" cy="4428131"/>
-            <wp:effectExtent l="0" t="0" r="0" b="0"/>
-            <wp:docPr id="4" name="image2.png"/>
-            <wp:cNvGraphicFramePr/>
-            <a:graphic xmlns:a="http://schemas.openxmlformats.org/drawingml/2006/main">
-              <a:graphicData uri="http://schemas.openxmlformats.org/drawingml/2006/picture">
-                <pic:pic xmlns:pic="http://schemas.openxmlformats.org/drawingml/2006/picture">
-                  <pic:nvPicPr>
-                    <pic:cNvPr id="0" name="image2.png"/>
-                    <pic:cNvPicPr preferRelativeResize="0"/>
-                  </pic:nvPicPr>
-                  <pic:blipFill>
-                    <a:blip r:embed="rId5"/>
-                    <a:srcRect/>
-                    <a:stretch>
-                      <a:fillRect/>
-                    </a:stretch>
-                  </pic:blipFill>
-                  <pic:spPr>
-                    <a:xfrm>
-                      <a:off x="0" y="0"/>
-                      <a:ext cx="4167188" cy="4428131"/>
-                    </a:xfrm>
-                    <a:prstGeom prst="rect">
-                      <a:avLst/>
-                    </a:prstGeom>
-                    <a:ln/>
-                  </pic:spPr>
-                </pic:pic>
-              </a:graphicData>
-            </a:graphic>
-          </wp:inline>
-        </w:drawing>
-      </w:r>
     </w:p>
     <w:p>
       <w:pPr>
@@ -1496,143 +1453,143 @@
           <w:sz w:val="24"/>
           <w:szCs w:val="24"/>
         </w:rPr>
+        <w:t>What's New</w:t>
+      </w:r>
+    </w:p>
+    <w:p>
+      <w:pPr>
+        <w:spacing w:before="240" w:after="40"/>
+        <w:jc w:val="both"/>
+        <w:rPr>
+          <w:rFonts w:eastAsia="Merriweather"/>
+          <w:sz w:val="24"/>
+          <w:szCs w:val="24"/>
+        </w:rPr>
+      </w:pPr>
+      <w:r>
+        <w:rPr>
+          <w:rFonts w:eastAsia="Merriweather"/>
+          <w:sz w:val="24"/>
+          <w:szCs w:val="24"/>
+        </w:rPr>
+        <w:t>The What’s New section highlights recent enhancements and functional updates introduced on the platform. It communicates improvements aimed at optimizing performance, expanding data coverage, and strengthening analytical workflows.</w:t>
+      </w:r>
+    </w:p>
+    <w:p>
+      <w:pPr>
+        <w:spacing w:before="240" w:after="40"/>
+        <w:jc w:val="both"/>
+        <w:rPr>
+          <w:rFonts w:eastAsia="Merriweather"/>
+          <w:sz w:val="24"/>
+          <w:szCs w:val="24"/>
+        </w:rPr>
+      </w:pPr>
+      <w:r>
+        <w:rPr>
+          <w:rFonts w:eastAsia="Merriweather"/>
+          <w:sz w:val="24"/>
+          <w:szCs w:val="24"/>
+        </w:rPr>
+        <w:t>Recent dashboard enhancements focus on improving system responsiveness and analytical usability. Backend data pipelines and query execution mechanisms have been refined to ensure smoother navigation across dashboards, widgets, and reports, even during periods of high usage. These improvements enable administrators and analysts to monitor datasets, models, and forecasts with minimal delay.</w:t>
+      </w:r>
+    </w:p>
+    <w:p>
+      <w:pPr>
+        <w:spacing w:before="240" w:after="40"/>
+        <w:jc w:val="both"/>
+        <w:rPr>
+          <w:rFonts w:eastAsia="Merriweather"/>
+          <w:sz w:val="24"/>
+          <w:szCs w:val="24"/>
+        </w:rPr>
+      </w:pPr>
+      <w:r>
+        <w:rPr>
+          <w:rFonts w:eastAsia="Merriweather"/>
+          <w:sz w:val="24"/>
+          <w:szCs w:val="24"/>
+        </w:rPr>
+        <w:t xml:space="preserve">The platform has also introduced new dataset categories across multiple agricultural and environmental domains. These additions broaden the scope of analysis by incorporating diverse inputs such as crop yield data, weather indicators, and related variables, thereby supporting more comprehensive </w:t>
+      </w:r>
+      <w:proofErr w:type="spellStart"/>
+      <w:r>
+        <w:rPr>
+          <w:rFonts w:eastAsia="Merriweather"/>
+          <w:sz w:val="24"/>
+          <w:szCs w:val="24"/>
+        </w:rPr>
+        <w:t>modeling</w:t>
+      </w:r>
+      <w:proofErr w:type="spellEnd"/>
+      <w:r>
+        <w:rPr>
+          <w:rFonts w:eastAsia="Merriweather"/>
+          <w:sz w:val="24"/>
+          <w:szCs w:val="24"/>
+        </w:rPr>
+        <w:t xml:space="preserve"> and forecasting.</w:t>
+      </w:r>
+    </w:p>
+    <w:p>
+      <w:pPr>
+        <w:spacing w:before="240" w:after="40"/>
+        <w:jc w:val="both"/>
+        <w:rPr>
+          <w:rFonts w:eastAsia="Merriweather"/>
+          <w:sz w:val="24"/>
+          <w:szCs w:val="24"/>
+        </w:rPr>
+      </w:pPr>
+      <w:r>
+        <w:rPr>
+          <w:rFonts w:eastAsia="Merriweather"/>
+          <w:sz w:val="24"/>
+          <w:szCs w:val="24"/>
+        </w:rPr>
+        <w:t>In addition, the model development pipeline has been updated to improve forecast accuracy and streamline training workflows. These updates help reduce model development time while enhancing the reliability and quality of forecasting outputs generated by the platform.</w:t>
+      </w:r>
+    </w:p>
+    <w:p>
+      <w:pPr>
+        <w:spacing w:before="240" w:after="240"/>
+        <w:jc w:val="both"/>
+        <w:rPr>
+          <w:rFonts w:eastAsia="Merriweather"/>
+          <w:sz w:val="24"/>
+          <w:szCs w:val="24"/>
+        </w:rPr>
+      </w:pPr>
+      <w:r>
+        <w:rPr>
+          <w:rFonts w:eastAsia="Merriweather"/>
+          <w:sz w:val="24"/>
+          <w:szCs w:val="24"/>
+        </w:rPr>
+        <w:t>This section highlights recent platform updates and improvements:</w:t>
+      </w:r>
+    </w:p>
+    <w:p>
+      <w:pPr>
+        <w:spacing w:before="240" w:after="240"/>
+        <w:jc w:val="both"/>
+        <w:rPr>
+          <w:rFonts w:eastAsia="Merriweather"/>
+          <w:b/>
+          <w:bCs/>
+          <w:sz w:val="24"/>
+          <w:szCs w:val="24"/>
+        </w:rPr>
+      </w:pPr>
+      <w:r>
+        <w:rPr>
+          <w:rFonts w:eastAsia="Merriweather"/>
+          <w:b/>
+          <w:bCs/>
+          <w:sz w:val="24"/>
+          <w:szCs w:val="24"/>
+        </w:rPr>
         <w:lastRenderedPageBreak/>
-        <w:t>What's New</w:t>
-      </w:r>
-    </w:p>
-    <w:p>
-      <w:pPr>
-        <w:spacing w:before="240" w:after="40"/>
-        <w:jc w:val="both"/>
-        <w:rPr>
-          <w:rFonts w:eastAsia="Merriweather"/>
-          <w:sz w:val="24"/>
-          <w:szCs w:val="24"/>
-        </w:rPr>
-      </w:pPr>
-      <w:r>
-        <w:rPr>
-          <w:rFonts w:eastAsia="Merriweather"/>
-          <w:sz w:val="24"/>
-          <w:szCs w:val="24"/>
-        </w:rPr>
-        <w:t>The What’s New section highlights recent enhancements and functional updates introduced on the platform. It communicates improvements aimed at optimizing performance, expanding data coverage, and strengthening analytical workflows.</w:t>
-      </w:r>
-    </w:p>
-    <w:p>
-      <w:pPr>
-        <w:spacing w:before="240" w:after="40"/>
-        <w:jc w:val="both"/>
-        <w:rPr>
-          <w:rFonts w:eastAsia="Merriweather"/>
-          <w:sz w:val="24"/>
-          <w:szCs w:val="24"/>
-        </w:rPr>
-      </w:pPr>
-      <w:r>
-        <w:rPr>
-          <w:rFonts w:eastAsia="Merriweather"/>
-          <w:sz w:val="24"/>
-          <w:szCs w:val="24"/>
-        </w:rPr>
-        <w:t>Recent dashboard enhancements focus on improving system responsiveness and analytical usability. Backend data pipelines and query execution mechanisms have been refined to ensure smoother navigation across dashboards, widgets, and reports, even during periods of high usage. These improvements enable administrators and analysts to monitor datasets, models, and forecasts with minimal delay.</w:t>
-      </w:r>
-    </w:p>
-    <w:p>
-      <w:pPr>
-        <w:spacing w:before="240" w:after="40"/>
-        <w:jc w:val="both"/>
-        <w:rPr>
-          <w:rFonts w:eastAsia="Merriweather"/>
-          <w:sz w:val="24"/>
-          <w:szCs w:val="24"/>
-        </w:rPr>
-      </w:pPr>
-      <w:r>
-        <w:rPr>
-          <w:rFonts w:eastAsia="Merriweather"/>
-          <w:sz w:val="24"/>
-          <w:szCs w:val="24"/>
-        </w:rPr>
-        <w:t xml:space="preserve">The platform has also introduced new dataset categories across multiple agricultural and environmental domains. These additions broaden the scope of analysis by incorporating diverse inputs such as crop yield data, weather indicators, and related variables, thereby supporting more comprehensive </w:t>
-      </w:r>
-      <w:proofErr w:type="spellStart"/>
-      <w:r>
-        <w:rPr>
-          <w:rFonts w:eastAsia="Merriweather"/>
-          <w:sz w:val="24"/>
-          <w:szCs w:val="24"/>
-        </w:rPr>
-        <w:t>modeling</w:t>
-      </w:r>
-      <w:proofErr w:type="spellEnd"/>
-      <w:r>
-        <w:rPr>
-          <w:rFonts w:eastAsia="Merriweather"/>
-          <w:sz w:val="24"/>
-          <w:szCs w:val="24"/>
-        </w:rPr>
-        <w:t xml:space="preserve"> and forecasting.</w:t>
-      </w:r>
-    </w:p>
-    <w:p>
-      <w:pPr>
-        <w:spacing w:before="240" w:after="40"/>
-        <w:jc w:val="both"/>
-        <w:rPr>
-          <w:rFonts w:eastAsia="Merriweather"/>
-          <w:sz w:val="24"/>
-          <w:szCs w:val="24"/>
-        </w:rPr>
-      </w:pPr>
-      <w:r>
-        <w:rPr>
-          <w:rFonts w:eastAsia="Merriweather"/>
-          <w:sz w:val="24"/>
-          <w:szCs w:val="24"/>
-        </w:rPr>
-        <w:t>In addition, the model development pipeline has been updated to improve forecast accuracy and streamline training workflows. These updates help reduce model development time while enhancing the reliability and quality of forecasting outputs generated by the platform.</w:t>
-      </w:r>
-    </w:p>
-    <w:p>
-      <w:pPr>
-        <w:spacing w:before="240" w:after="240"/>
-        <w:jc w:val="both"/>
-        <w:rPr>
-          <w:rFonts w:eastAsia="Merriweather"/>
-          <w:sz w:val="24"/>
-          <w:szCs w:val="24"/>
-        </w:rPr>
-      </w:pPr>
-      <w:r>
-        <w:rPr>
-          <w:rFonts w:eastAsia="Merriweather"/>
-          <w:sz w:val="24"/>
-          <w:szCs w:val="24"/>
-        </w:rPr>
-        <w:t>This section highlights recent platform updates and improvements:</w:t>
-      </w:r>
-    </w:p>
-    <w:p>
-      <w:pPr>
-        <w:spacing w:before="240" w:after="240"/>
-        <w:jc w:val="both"/>
-        <w:rPr>
-          <w:rFonts w:eastAsia="Merriweather"/>
-          <w:b/>
-          <w:bCs/>
-          <w:sz w:val="24"/>
-          <w:szCs w:val="24"/>
-        </w:rPr>
-      </w:pPr>
-      <w:r>
-        <w:rPr>
-          <w:rFonts w:eastAsia="Merriweather"/>
-          <w:b/>
-          <w:bCs/>
-          <w:sz w:val="24"/>
-          <w:szCs w:val="24"/>
-        </w:rPr>
         <w:t>Dashboard Enhancements</w:t>
       </w:r>
     </w:p>
@@ -1881,7 +1838,6 @@
           <w:sz w:val="24"/>
           <w:szCs w:val="24"/>
         </w:rPr>
-        <w:lastRenderedPageBreak/>
         <w:t>Datasets:</w:t>
       </w:r>
     </w:p>
@@ -2334,6 +2290,7 @@
           <w:sz w:val="24"/>
           <w:szCs w:val="24"/>
         </w:rPr>
+        <w:lastRenderedPageBreak/>
         <w:t>Forecasts:</w:t>
       </w:r>
     </w:p>
@@ -2523,7 +2480,6 @@
           <w:sz w:val="24"/>
           <w:szCs w:val="24"/>
         </w:rPr>
-        <w:lastRenderedPageBreak/>
         <w:t>Quick access to related organizations and resources:</w:t>
       </w:r>
     </w:p>
@@ -2904,6 +2860,7 @@
           <w:b/>
           <w:bCs/>
         </w:rPr>
+        <w:lastRenderedPageBreak/>
         <w:t>1.3. Accessing the Platform</w:t>
       </w:r>
     </w:p>
@@ -2962,49 +2919,6 @@
           <w:iCs/>
         </w:rPr>
       </w:pPr>
-      <w:r>
-        <w:rPr>
-          <w:rFonts w:eastAsia="Merriweather"/>
-          <w:i/>
-          <w:iCs/>
-          <w:noProof/>
-        </w:rPr>
-        <w:drawing>
-          <wp:inline distT="114300" distB="114300" distL="114300" distR="114300">
-            <wp:extent cx="5731200" cy="3200400"/>
-            <wp:effectExtent l="0" t="0" r="0" b="0"/>
-            <wp:docPr id="8" name="image6.png"/>
-            <wp:cNvGraphicFramePr/>
-            <a:graphic xmlns:a="http://schemas.openxmlformats.org/drawingml/2006/main">
-              <a:graphicData uri="http://schemas.openxmlformats.org/drawingml/2006/picture">
-                <pic:pic xmlns:pic="http://schemas.openxmlformats.org/drawingml/2006/picture">
-                  <pic:nvPicPr>
-                    <pic:cNvPr id="0" name="image6.png"/>
-                    <pic:cNvPicPr preferRelativeResize="0"/>
-                  </pic:nvPicPr>
-                  <pic:blipFill>
-                    <a:blip r:embed="rId6"/>
-                    <a:srcRect/>
-                    <a:stretch>
-                      <a:fillRect/>
-                    </a:stretch>
-                  </pic:blipFill>
-                  <pic:spPr>
-                    <a:xfrm>
-                      <a:off x="0" y="0"/>
-                      <a:ext cx="5731200" cy="3200400"/>
-                    </a:xfrm>
-                    <a:prstGeom prst="rect">
-                      <a:avLst/>
-                    </a:prstGeom>
-                    <a:ln/>
-                  </pic:spPr>
-                </pic:pic>
-              </a:graphicData>
-            </a:graphic>
-          </wp:inline>
-        </w:drawing>
-      </w:r>
     </w:p>
     <w:p>
       <w:pPr>
@@ -3037,7 +2951,6 @@
         <w:rPr>
           <w:rFonts w:eastAsia="Merriweather"/>
         </w:rPr>
-        <w:lastRenderedPageBreak/>
         <w:t>The login screen displays:</w:t>
       </w:r>
     </w:p>
@@ -3542,6 +3455,7 @@
         <w:rPr>
           <w:rFonts w:eastAsia="Merriweather"/>
         </w:rPr>
+        <w:lastRenderedPageBreak/>
         <w:t>Change the temporary password provided by the administrator</w:t>
       </w:r>
     </w:p>
@@ -3721,47 +3635,6 @@
           <w:rFonts w:eastAsia="Merriweather"/>
         </w:rPr>
       </w:pPr>
-      <w:r>
-        <w:rPr>
-          <w:rFonts w:eastAsia="Merriweather"/>
-          <w:noProof/>
-        </w:rPr>
-        <w:drawing>
-          <wp:inline distT="114300" distB="114300" distL="114300" distR="114300">
-            <wp:extent cx="5731200" cy="2171700"/>
-            <wp:effectExtent l="0" t="0" r="0" b="0"/>
-            <wp:docPr id="5" name="image5.png"/>
-            <wp:cNvGraphicFramePr/>
-            <a:graphic xmlns:a="http://schemas.openxmlformats.org/drawingml/2006/main">
-              <a:graphicData uri="http://schemas.openxmlformats.org/drawingml/2006/picture">
-                <pic:pic xmlns:pic="http://schemas.openxmlformats.org/drawingml/2006/picture">
-                  <pic:nvPicPr>
-                    <pic:cNvPr id="0" name="image5.png"/>
-                    <pic:cNvPicPr preferRelativeResize="0"/>
-                  </pic:nvPicPr>
-                  <pic:blipFill>
-                    <a:blip r:embed="rId7"/>
-                    <a:srcRect/>
-                    <a:stretch>
-                      <a:fillRect/>
-                    </a:stretch>
-                  </pic:blipFill>
-                  <pic:spPr>
-                    <a:xfrm>
-                      <a:off x="0" y="0"/>
-                      <a:ext cx="5731200" cy="2171700"/>
-                    </a:xfrm>
-                    <a:prstGeom prst="rect">
-                      <a:avLst/>
-                    </a:prstGeom>
-                    <a:ln/>
-                  </pic:spPr>
-                </pic:pic>
-              </a:graphicData>
-            </a:graphic>
-          </wp:inline>
-        </w:drawing>
-      </w:r>
     </w:p>
     <w:p>
       <w:pPr>
@@ -4166,7 +4039,6 @@
           <w:sz w:val="24"/>
           <w:szCs w:val="24"/>
         </w:rPr>
-        <w:lastRenderedPageBreak/>
         <w:t>1.4.2 Feature Engineering</w:t>
       </w:r>
     </w:p>
@@ -4230,49 +4102,6 @@
           <w:szCs w:val="24"/>
         </w:rPr>
       </w:pPr>
-      <w:r>
-        <w:rPr>
-          <w:rFonts w:eastAsia="Merriweather"/>
-          <w:noProof/>
-          <w:sz w:val="24"/>
-          <w:szCs w:val="24"/>
-        </w:rPr>
-        <w:drawing>
-          <wp:inline distT="114300" distB="114300" distL="114300" distR="114300">
-            <wp:extent cx="5731200" cy="2514600"/>
-            <wp:effectExtent l="0" t="0" r="0" b="0"/>
-            <wp:docPr id="6" name="image1.png"/>
-            <wp:cNvGraphicFramePr/>
-            <a:graphic xmlns:a="http://schemas.openxmlformats.org/drawingml/2006/main">
-              <a:graphicData uri="http://schemas.openxmlformats.org/drawingml/2006/picture">
-                <pic:pic xmlns:pic="http://schemas.openxmlformats.org/drawingml/2006/picture">
-                  <pic:nvPicPr>
-                    <pic:cNvPr id="0" name="image1.png"/>
-                    <pic:cNvPicPr preferRelativeResize="0"/>
-                  </pic:nvPicPr>
-                  <pic:blipFill>
-                    <a:blip r:embed="rId8"/>
-                    <a:srcRect b="-5364"/>
-                    <a:stretch>
-                      <a:fillRect/>
-                    </a:stretch>
-                  </pic:blipFill>
-                  <pic:spPr>
-                    <a:xfrm>
-                      <a:off x="0" y="0"/>
-                      <a:ext cx="5731200" cy="2514600"/>
-                    </a:xfrm>
-                    <a:prstGeom prst="rect">
-                      <a:avLst/>
-                    </a:prstGeom>
-                    <a:ln/>
-                  </pic:spPr>
-                </pic:pic>
-              </a:graphicData>
-            </a:graphic>
-          </wp:inline>
-        </w:drawing>
-      </w:r>
     </w:p>
     <w:p>
       <w:pPr>
@@ -4301,6 +4130,7 @@
           <w:sz w:val="26"/>
           <w:szCs w:val="26"/>
         </w:rPr>
+        <w:lastRenderedPageBreak/>
         <w:t>1.4.2.1 Feature Master</w:t>
       </w:r>
     </w:p>
@@ -4508,7 +4338,6 @@
           <w:sz w:val="26"/>
           <w:szCs w:val="26"/>
         </w:rPr>
-        <w:lastRenderedPageBreak/>
         <w:t>1.4.2.3 Training Set Data</w:t>
       </w:r>
     </w:p>
@@ -4825,6 +4654,7 @@
           <w:sz w:val="24"/>
           <w:szCs w:val="24"/>
         </w:rPr>
+        <w:lastRenderedPageBreak/>
         <w:t>Purpose:</w:t>
       </w:r>
       <w:r>
@@ -5009,50 +4839,6 @@
           <w:szCs w:val="24"/>
         </w:rPr>
       </w:pPr>
-      <w:r>
-        <w:rPr>
-          <w:rFonts w:eastAsia="Merriweather"/>
-          <w:noProof/>
-          <w:sz w:val="24"/>
-          <w:szCs w:val="24"/>
-        </w:rPr>
-        <w:lastRenderedPageBreak/>
-        <w:drawing>
-          <wp:inline distT="114300" distB="114300" distL="114300" distR="114300">
-            <wp:extent cx="5731200" cy="1308100"/>
-            <wp:effectExtent l="0" t="0" r="0" b="0"/>
-            <wp:docPr id="1" name="image3.png"/>
-            <wp:cNvGraphicFramePr/>
-            <a:graphic xmlns:a="http://schemas.openxmlformats.org/drawingml/2006/main">
-              <a:graphicData uri="http://schemas.openxmlformats.org/drawingml/2006/picture">
-                <pic:pic xmlns:pic="http://schemas.openxmlformats.org/drawingml/2006/picture">
-                  <pic:nvPicPr>
-                    <pic:cNvPr id="0" name="image3.png"/>
-                    <pic:cNvPicPr preferRelativeResize="0"/>
-                  </pic:nvPicPr>
-                  <pic:blipFill>
-                    <a:blip r:embed="rId9"/>
-                    <a:srcRect/>
-                    <a:stretch>
-                      <a:fillRect/>
-                    </a:stretch>
-                  </pic:blipFill>
-                  <pic:spPr>
-                    <a:xfrm>
-                      <a:off x="0" y="0"/>
-                      <a:ext cx="5731200" cy="1308100"/>
-                    </a:xfrm>
-                    <a:prstGeom prst="rect">
-                      <a:avLst/>
-                    </a:prstGeom>
-                    <a:ln/>
-                  </pic:spPr>
-                </pic:pic>
-              </a:graphicData>
-            </a:graphic>
-          </wp:inline>
-        </w:drawing>
-      </w:r>
     </w:p>
     <w:p>
       <w:pPr>
@@ -5322,54 +5108,6 @@
           <w:rFonts w:eastAsia="Merriweather"/>
         </w:rPr>
       </w:pPr>
-      <w:r>
-        <w:rPr>
-          <w:noProof/>
-        </w:rPr>
-        <w:drawing>
-          <wp:anchor distT="114300" distB="114300" distL="114300" distR="114300" simplePos="0" relativeHeight="251658240" behindDoc="0" locked="0" layoutInCell="1" hidden="0" allowOverlap="1">
-            <wp:simplePos x="0" y="0"/>
-            <wp:positionH relativeFrom="column">
-              <wp:posOffset>2</wp:posOffset>
-            </wp:positionH>
-            <wp:positionV relativeFrom="paragraph">
-              <wp:posOffset>114300</wp:posOffset>
-            </wp:positionV>
-            <wp:extent cx="5510213" cy="1739602"/>
-            <wp:effectExtent l="0" t="0" r="0" b="0"/>
-            <wp:wrapNone/>
-            <wp:docPr id="3" name="image4.png"/>
-            <wp:cNvGraphicFramePr/>
-            <a:graphic xmlns:a="http://schemas.openxmlformats.org/drawingml/2006/main">
-              <a:graphicData uri="http://schemas.openxmlformats.org/drawingml/2006/picture">
-                <pic:pic xmlns:pic="http://schemas.openxmlformats.org/drawingml/2006/picture">
-                  <pic:nvPicPr>
-                    <pic:cNvPr id="0" name="image4.png"/>
-                    <pic:cNvPicPr preferRelativeResize="0"/>
-                  </pic:nvPicPr>
-                  <pic:blipFill>
-                    <a:blip r:embed="rId10"/>
-                    <a:srcRect/>
-                    <a:stretch>
-                      <a:fillRect/>
-                    </a:stretch>
-                  </pic:blipFill>
-                  <pic:spPr>
-                    <a:xfrm>
-                      <a:off x="0" y="0"/>
-                      <a:ext cx="5510213" cy="1739602"/>
-                    </a:xfrm>
-                    <a:prstGeom prst="rect">
-                      <a:avLst/>
-                    </a:prstGeom>
-                    <a:ln/>
-                  </pic:spPr>
-                </pic:pic>
-              </a:graphicData>
-            </a:graphic>
-          </wp:anchor>
-        </w:drawing>
-      </w:r>
     </w:p>
     <w:p>
       <w:pPr>
@@ -5864,6 +5602,7 @@
           <w:sz w:val="24"/>
           <w:szCs w:val="24"/>
         </w:rPr>
+        <w:lastRenderedPageBreak/>
         <w:t>The Admin Management section provides administrative tools for platform governance and configuration.</w:t>
       </w:r>
     </w:p>
@@ -5877,50 +5616,6 @@
           <w:szCs w:val="24"/>
         </w:rPr>
       </w:pPr>
-      <w:r>
-        <w:rPr>
-          <w:rFonts w:eastAsia="Merriweather"/>
-          <w:noProof/>
-          <w:sz w:val="24"/>
-          <w:szCs w:val="24"/>
-        </w:rPr>
-        <w:lastRenderedPageBreak/>
-        <w:drawing>
-          <wp:inline distT="114300" distB="114300" distL="114300" distR="114300">
-            <wp:extent cx="5731200" cy="2463800"/>
-            <wp:effectExtent l="0" t="0" r="0" b="0"/>
-            <wp:docPr id="7" name="image7.png"/>
-            <wp:cNvGraphicFramePr/>
-            <a:graphic xmlns:a="http://schemas.openxmlformats.org/drawingml/2006/main">
-              <a:graphicData uri="http://schemas.openxmlformats.org/drawingml/2006/picture">
-                <pic:pic xmlns:pic="http://schemas.openxmlformats.org/drawingml/2006/picture">
-                  <pic:nvPicPr>
-                    <pic:cNvPr id="0" name="image7.png"/>
-                    <pic:cNvPicPr preferRelativeResize="0"/>
-                  </pic:nvPicPr>
-                  <pic:blipFill>
-                    <a:blip r:embed="rId11"/>
-                    <a:srcRect/>
-                    <a:stretch>
-                      <a:fillRect/>
-                    </a:stretch>
-                  </pic:blipFill>
-                  <pic:spPr>
-                    <a:xfrm>
-                      <a:off x="0" y="0"/>
-                      <a:ext cx="5731200" cy="2463800"/>
-                    </a:xfrm>
-                    <a:prstGeom prst="rect">
-                      <a:avLst/>
-                    </a:prstGeom>
-                    <a:ln/>
-                  </pic:spPr>
-                </pic:pic>
-              </a:graphicData>
-            </a:graphic>
-          </wp:inline>
-        </w:drawing>
-      </w:r>
     </w:p>
     <w:p>
       <w:pPr>
@@ -6339,55 +6034,6 @@
           <w:szCs w:val="24"/>
         </w:rPr>
       </w:pPr>
-      <w:r>
-        <w:rPr>
-          <w:noProof/>
-        </w:rPr>
-        <w:lastRenderedPageBreak/>
-        <w:drawing>
-          <wp:anchor distT="114300" distB="114300" distL="114300" distR="114300" simplePos="0" relativeHeight="251659264" behindDoc="0" locked="0" layoutInCell="1" hidden="0" allowOverlap="1">
-            <wp:simplePos x="0" y="0"/>
-            <wp:positionH relativeFrom="column">
-              <wp:posOffset>2</wp:posOffset>
-            </wp:positionH>
-            <wp:positionV relativeFrom="paragraph">
-              <wp:posOffset>114300</wp:posOffset>
-            </wp:positionV>
-            <wp:extent cx="2343150" cy="2933700"/>
-            <wp:effectExtent l="0" t="0" r="0" b="0"/>
-            <wp:wrapSquare wrapText="bothSides" distT="114300" distB="114300" distL="114300" distR="114300"/>
-            <wp:docPr id="2" name="image8.png"/>
-            <wp:cNvGraphicFramePr/>
-            <a:graphic xmlns:a="http://schemas.openxmlformats.org/drawingml/2006/main">
-              <a:graphicData uri="http://schemas.openxmlformats.org/drawingml/2006/picture">
-                <pic:pic xmlns:pic="http://schemas.openxmlformats.org/drawingml/2006/picture">
-                  <pic:nvPicPr>
-                    <pic:cNvPr id="0" name="image8.png"/>
-                    <pic:cNvPicPr preferRelativeResize="0"/>
-                  </pic:nvPicPr>
-                  <pic:blipFill>
-                    <a:blip r:embed="rId12"/>
-                    <a:srcRect/>
-                    <a:stretch>
-                      <a:fillRect/>
-                    </a:stretch>
-                  </pic:blipFill>
-                  <pic:spPr>
-                    <a:xfrm>
-                      <a:off x="0" y="0"/>
-                      <a:ext cx="2343150" cy="2933700"/>
-                    </a:xfrm>
-                    <a:prstGeom prst="rect">
-                      <a:avLst/>
-                    </a:prstGeom>
-                    <a:ln/>
-                  </pic:spPr>
-                </pic:pic>
-              </a:graphicData>
-            </a:graphic>
-          </wp:anchor>
-        </w:drawing>
-      </w:r>
     </w:p>
     <w:p>
       <w:pPr>
@@ -6513,6 +6159,7 @@
           <w:sz w:val="24"/>
           <w:szCs w:val="24"/>
         </w:rPr>
+        <w:lastRenderedPageBreak/>
         <w:t>NPCYF implements role-based access control (RBAC) to ensure users have appropriate permissions based on their responsibilities.</w:t>
       </w:r>
     </w:p>

</xml_diff>